<commit_message>
Sistemazione scenario, colori e linguaggio
</commit_message>
<xml_diff>
--- a/Scenari/Scenari.docx
+++ b/Scenari/Scenari.docx
@@ -5,58 +5,148 @@
     <w:p>
       <w:pPr>
         <w:pStyle w:val="LO-normal"/>
-      </w:pPr>
-      <w:r>
-        <w:t>Scenario 1. Gestore si iscrive e mette a disposizione i proprio campi</w:t>
-      </w:r>
-    </w:p>
-    <w:p>
-      <w:pPr>
-        <w:pStyle w:val="LO-normal"/>
-      </w:pPr>
-    </w:p>
-    <w:p>
-      <w:pPr>
-        <w:pStyle w:val="LO-normal"/>
-      </w:pPr>
-      <w:r>
+        <w:rPr>
+          <w:rFonts w:asciiTheme="majorHAnsi" w:hAnsiTheme="majorHAnsi" w:cstheme="majorHAnsi"/>
+          <w:color w:val="FFC000"/>
+          <w:sz w:val="32"/>
+          <w:szCs w:val="32"/>
+        </w:rPr>
+      </w:pPr>
+      <w:r>
+        <w:rPr>
+          <w:rFonts w:asciiTheme="majorHAnsi" w:hAnsiTheme="majorHAnsi" w:cstheme="majorHAnsi"/>
+          <w:color w:val="FF0000"/>
+          <w:sz w:val="32"/>
+          <w:szCs w:val="32"/>
+        </w:rPr>
+        <w:t>Scenario 1.</w:t>
+      </w:r>
+      <w:r>
+        <w:rPr>
+          <w:rFonts w:asciiTheme="majorHAnsi" w:hAnsiTheme="majorHAnsi" w:cstheme="majorHAnsi"/>
+          <w:sz w:val="32"/>
+          <w:szCs w:val="32"/>
+        </w:rPr>
+        <w:t xml:space="preserve"> </w:t>
+      </w:r>
+      <w:r>
+        <w:rPr>
+          <w:rFonts w:asciiTheme="majorHAnsi" w:hAnsiTheme="majorHAnsi" w:cstheme="majorHAnsi"/>
+          <w:color w:val="00B0F0"/>
+          <w:sz w:val="32"/>
+          <w:szCs w:val="32"/>
+        </w:rPr>
+        <w:t>Gestore si iscrive e mette a disposizione i propri</w:t>
+      </w:r>
+      <w:r>
+        <w:rPr>
+          <w:rFonts w:asciiTheme="majorHAnsi" w:hAnsiTheme="majorHAnsi" w:cstheme="majorHAnsi"/>
+          <w:color w:val="00B0F0"/>
+          <w:sz w:val="32"/>
+          <w:szCs w:val="32"/>
+        </w:rPr>
+        <w:t xml:space="preserve"> </w:t>
+      </w:r>
+      <w:r>
+        <w:rPr>
+          <w:rFonts w:asciiTheme="majorHAnsi" w:hAnsiTheme="majorHAnsi" w:cstheme="majorHAnsi"/>
+          <w:color w:val="00B0F0"/>
+          <w:sz w:val="32"/>
+          <w:szCs w:val="32"/>
+        </w:rPr>
+        <w:t>campi</w:t>
+      </w:r>
+    </w:p>
+    <w:p>
+      <w:pPr>
+        <w:pStyle w:val="LO-normal"/>
+        <w:rPr>
+          <w:rFonts w:asciiTheme="majorHAnsi" w:hAnsiTheme="majorHAnsi" w:cstheme="majorHAnsi"/>
+          <w:sz w:val="32"/>
+          <w:szCs w:val="32"/>
+        </w:rPr>
+      </w:pPr>
+    </w:p>
+    <w:p>
+      <w:pPr>
+        <w:pStyle w:val="LO-normal"/>
+        <w:rPr>
+          <w:rFonts w:asciiTheme="majorHAnsi" w:hAnsiTheme="majorHAnsi" w:cstheme="majorHAnsi"/>
+          <w:sz w:val="32"/>
+          <w:szCs w:val="32"/>
+        </w:rPr>
+      </w:pPr>
+      <w:r>
+        <w:rPr>
+          <w:rFonts w:asciiTheme="majorHAnsi" w:hAnsiTheme="majorHAnsi" w:cstheme="majorHAnsi"/>
+          <w:sz w:val="32"/>
+          <w:szCs w:val="32"/>
+        </w:rPr>
         <w:t xml:space="preserve">Aldo, imprenditore e gestore dei campi sportivi </w:t>
       </w:r>
       <w:proofErr w:type="spellStart"/>
       <w:r>
+        <w:rPr>
+          <w:rFonts w:asciiTheme="majorHAnsi" w:hAnsiTheme="majorHAnsi" w:cstheme="majorHAnsi"/>
+          <w:sz w:val="32"/>
+          <w:szCs w:val="32"/>
+        </w:rPr>
         <w:t>Queen’s</w:t>
       </w:r>
       <w:proofErr w:type="spellEnd"/>
       <w:r>
+        <w:rPr>
+          <w:rFonts w:asciiTheme="majorHAnsi" w:hAnsiTheme="majorHAnsi" w:cstheme="majorHAnsi"/>
+          <w:sz w:val="32"/>
+          <w:szCs w:val="32"/>
+        </w:rPr>
+        <w:t xml:space="preserve"> Gardendecide di ampliare la sua clientela iscrivendosi alla piattaforma Happy Fields. In fase di iscrizione gli viene chiesto di inserire i dati relativi agli orari di apertura dei propri campi, il costo ed altre informazioni circa il servizio offerto. Una volta terminata la fase di inserimento delle informazioni agli utenti sarà possibile visualizzare i suoi campi ed eventualmente prenotarli.</w:t>
+      </w:r>
+    </w:p>
+    <w:p>
+      <w:pPr>
+        <w:pStyle w:val="LO-normal"/>
+        <w:rPr>
+          <w:rFonts w:asciiTheme="majorHAnsi" w:hAnsiTheme="majorHAnsi" w:cstheme="majorHAnsi"/>
+          <w:sz w:val="32"/>
+          <w:szCs w:val="32"/>
+        </w:rPr>
+      </w:pPr>
+    </w:p>
+    <w:p>
+      <w:pPr>
+        <w:pStyle w:val="LO-normal"/>
+        <w:rPr>
+          <w:rFonts w:asciiTheme="majorHAnsi" w:hAnsiTheme="majorHAnsi" w:cstheme="majorHAnsi"/>
+          <w:color w:val="24292F"/>
+          <w:sz w:val="32"/>
+          <w:szCs w:val="32"/>
+          <w:shd w:val="clear" w:color="auto" w:fill="FFFFFF"/>
+        </w:rPr>
+      </w:pPr>
+      <w:r>
+        <w:rPr>
+          <w:rFonts w:asciiTheme="majorHAnsi" w:hAnsiTheme="majorHAnsi" w:cstheme="majorHAnsi"/>
+          <w:color w:val="FF0000"/>
+          <w:sz w:val="32"/>
+          <w:szCs w:val="32"/>
+        </w:rPr>
+        <w:t>Scenario 2.</w:t>
+      </w:r>
+      <w:r>
+        <w:rPr>
+          <w:rFonts w:asciiTheme="majorHAnsi" w:hAnsiTheme="majorHAnsi" w:cstheme="majorHAnsi"/>
+          <w:sz w:val="32"/>
+          <w:szCs w:val="32"/>
+        </w:rPr>
         <w:t xml:space="preserve"> </w:t>
       </w:r>
-      <w:proofErr w:type="spellStart"/>
-      <w:r>
-        <w:t>Gardendecide</w:t>
-      </w:r>
-      <w:proofErr w:type="spellEnd"/>
-      <w:r>
-        <w:t xml:space="preserve"> di ampliare la sua clientela iscrivendosi alla piattaforma Happy Fields. In fase di iscrizione gli viene chiesto di inserire i dati relativi agli orari di apertura dei propri campi, il costo ed altre informazioni circa il servizio offerto. Una volta terminata la fase di inserimento delle informazioni agli utenti sarà possibile visualizzare i suoi campi ed eventualmente prenotarli.</w:t>
-      </w:r>
-    </w:p>
-    <w:p>
-      <w:pPr>
-        <w:pStyle w:val="LO-normal"/>
-      </w:pPr>
-    </w:p>
-    <w:p>
-      <w:pPr>
-        <w:pStyle w:val="LO-normal"/>
-      </w:pPr>
-      <w:r>
-        <w:t xml:space="preserve">Scenario 2. </w:t>
-      </w:r>
-      <w:r>
-        <w:rPr>
-          <w:rFonts w:ascii="Consolas" w:hAnsi="Consolas" w:cs="Consolas"/>
-          <w:color w:val="24292F"/>
-          <w:sz w:val="24"/>
-          <w:szCs w:val="24"/>
+      <w:r>
+        <w:rPr>
+          <w:rFonts w:asciiTheme="majorHAnsi" w:hAnsiTheme="majorHAnsi" w:cstheme="majorHAnsi"/>
+          <w:color w:val="00B0F0"/>
+          <w:sz w:val="32"/>
+          <w:szCs w:val="32"/>
           <w:shd w:val="clear" w:color="auto" w:fill="FFFFFF"/>
         </w:rPr>
         <w:t>Gestore accetta/rifiuta evento</w:t>
@@ -65,249 +155,680 @@
     <w:p>
       <w:pPr>
         <w:pStyle w:val="LO-normal"/>
-      </w:pPr>
-      <w:r>
-        <w:t>Il centro sportivo Golden Goal di Pontecagnano Faiano vuole visualizzare la lista delle prenotazione dei suoi campi e decide</w:t>
-      </w:r>
-    </w:p>
-    <w:p>
-      <w:pPr>
-        <w:pStyle w:val="LO-normal"/>
-      </w:pPr>
-      <w:r>
+        <w:rPr>
+          <w:rFonts w:asciiTheme="majorHAnsi" w:hAnsiTheme="majorHAnsi" w:cstheme="majorHAnsi"/>
+          <w:sz w:val="32"/>
+          <w:szCs w:val="32"/>
+        </w:rPr>
+      </w:pPr>
+    </w:p>
+    <w:p>
+      <w:pPr>
+        <w:pStyle w:val="LO-normal"/>
+        <w:rPr>
+          <w:rFonts w:asciiTheme="majorHAnsi" w:hAnsiTheme="majorHAnsi" w:cstheme="majorHAnsi"/>
+          <w:sz w:val="32"/>
+          <w:szCs w:val="32"/>
+        </w:rPr>
+      </w:pPr>
+      <w:r>
+        <w:rPr>
+          <w:rFonts w:asciiTheme="majorHAnsi" w:hAnsiTheme="majorHAnsi" w:cstheme="majorHAnsi"/>
+          <w:sz w:val="32"/>
+          <w:szCs w:val="32"/>
+        </w:rPr>
+        <w:t xml:space="preserve">Il centro sportivo Golden Goal di Pontecagnano Faiano vuole visualizzare la lista </w:t>
+      </w:r>
+      <w:r>
+        <w:rPr>
+          <w:rFonts w:asciiTheme="majorHAnsi" w:hAnsiTheme="majorHAnsi" w:cstheme="majorHAnsi"/>
+          <w:sz w:val="32"/>
+          <w:szCs w:val="32"/>
+        </w:rPr>
+        <w:t>delle prenotazioni</w:t>
+      </w:r>
+      <w:r>
+        <w:rPr>
+          <w:rFonts w:asciiTheme="majorHAnsi" w:hAnsiTheme="majorHAnsi" w:cstheme="majorHAnsi"/>
+          <w:sz w:val="32"/>
+          <w:szCs w:val="32"/>
+        </w:rPr>
+        <w:t xml:space="preserve"> dei suoi campi e decide</w:t>
+      </w:r>
+    </w:p>
+    <w:p>
+      <w:pPr>
+        <w:pStyle w:val="LO-normal"/>
+        <w:rPr>
+          <w:rFonts w:asciiTheme="majorHAnsi" w:hAnsiTheme="majorHAnsi" w:cstheme="majorHAnsi"/>
+          <w:sz w:val="32"/>
+          <w:szCs w:val="32"/>
+        </w:rPr>
+      </w:pPr>
+      <w:r>
+        <w:rPr>
+          <w:rFonts w:asciiTheme="majorHAnsi" w:hAnsiTheme="majorHAnsi" w:cstheme="majorHAnsi"/>
+          <w:sz w:val="32"/>
+          <w:szCs w:val="32"/>
+        </w:rPr>
         <w:t>di rifiutare la partita di Pasquale e della sua squadra per causa manutenzione dei campetti, Pasquale e il suo team a mal in cuore</w:t>
       </w:r>
     </w:p>
     <w:p>
       <w:pPr>
         <w:pStyle w:val="LO-normal"/>
-      </w:pPr>
-      <w:r>
+        <w:rPr>
+          <w:rFonts w:asciiTheme="majorHAnsi" w:hAnsiTheme="majorHAnsi" w:cstheme="majorHAnsi"/>
+          <w:sz w:val="32"/>
+          <w:szCs w:val="32"/>
+        </w:rPr>
+      </w:pPr>
+      <w:r>
+        <w:rPr>
+          <w:rFonts w:asciiTheme="majorHAnsi" w:hAnsiTheme="majorHAnsi" w:cstheme="majorHAnsi"/>
+          <w:sz w:val="32"/>
+          <w:szCs w:val="32"/>
+        </w:rPr>
         <w:t>effettueranno la prenotazione del campetto per il giorno seguente alle ore 17:00 il quale viene accettato dal C.S.</w:t>
       </w:r>
     </w:p>
     <w:p>
       <w:pPr>
         <w:pStyle w:val="LO-normal"/>
-      </w:pPr>
-    </w:p>
-    <w:p>
-      <w:pPr>
-        <w:pStyle w:val="LO-normal"/>
-      </w:pPr>
-      <w:r>
-        <w:t>Scenario 3. Organizzazione Evento</w:t>
-      </w:r>
-    </w:p>
-    <w:p>
-      <w:pPr>
-        <w:pStyle w:val="LO-normal"/>
-      </w:pPr>
-      <w:r>
-        <w:t xml:space="preserve">Pasquale, ragazzo di Salerno e amante di basket, vuole organizzare una partita ma non riesce a trovare componenti. Decide quindi di aprire </w:t>
-      </w:r>
-      <w:proofErr w:type="spellStart"/>
-      <w:r>
-        <w:t>HappyFields</w:t>
-      </w:r>
-      <w:proofErr w:type="spellEnd"/>
-      <w:r>
-        <w:t xml:space="preserve"> e di creare un evento al campo “</w:t>
-      </w:r>
-      <w:proofErr w:type="spellStart"/>
-      <w:r>
-        <w:t>M.Jordan</w:t>
-      </w:r>
-      <w:proofErr w:type="spellEnd"/>
-      <w:r>
+        <w:rPr>
+          <w:rFonts w:asciiTheme="majorHAnsi" w:hAnsiTheme="majorHAnsi" w:cstheme="majorHAnsi"/>
+          <w:sz w:val="32"/>
+          <w:szCs w:val="32"/>
+        </w:rPr>
+      </w:pPr>
+    </w:p>
+    <w:p>
+      <w:pPr>
+        <w:pStyle w:val="LO-normal"/>
+        <w:rPr>
+          <w:rFonts w:asciiTheme="majorHAnsi" w:hAnsiTheme="majorHAnsi" w:cstheme="majorHAnsi"/>
+          <w:color w:val="00B0F0"/>
+          <w:sz w:val="32"/>
+          <w:szCs w:val="32"/>
+        </w:rPr>
+      </w:pPr>
+      <w:r>
+        <w:rPr>
+          <w:rFonts w:asciiTheme="majorHAnsi" w:hAnsiTheme="majorHAnsi" w:cstheme="majorHAnsi"/>
+          <w:color w:val="FF0000"/>
+          <w:sz w:val="32"/>
+          <w:szCs w:val="32"/>
+        </w:rPr>
+        <w:t xml:space="preserve">Scenario 3. </w:t>
+      </w:r>
+      <w:r>
+        <w:rPr>
+          <w:rFonts w:asciiTheme="majorHAnsi" w:hAnsiTheme="majorHAnsi" w:cstheme="majorHAnsi"/>
+          <w:color w:val="00B0F0"/>
+          <w:sz w:val="32"/>
+          <w:szCs w:val="32"/>
+        </w:rPr>
+        <w:t>Organizzazione Evento</w:t>
+      </w:r>
+    </w:p>
+    <w:p>
+      <w:pPr>
+        <w:pStyle w:val="LO-normal"/>
+        <w:rPr>
+          <w:rFonts w:asciiTheme="majorHAnsi" w:hAnsiTheme="majorHAnsi" w:cstheme="majorHAnsi"/>
+          <w:sz w:val="32"/>
+          <w:szCs w:val="32"/>
+        </w:rPr>
+      </w:pPr>
+    </w:p>
+    <w:p>
+      <w:pPr>
+        <w:pStyle w:val="LO-normal"/>
+        <w:rPr>
+          <w:rFonts w:asciiTheme="majorHAnsi" w:hAnsiTheme="majorHAnsi" w:cstheme="majorHAnsi"/>
+          <w:sz w:val="32"/>
+          <w:szCs w:val="32"/>
+        </w:rPr>
+      </w:pPr>
+      <w:r>
+        <w:rPr>
+          <w:rFonts w:asciiTheme="majorHAnsi" w:hAnsiTheme="majorHAnsi" w:cstheme="majorHAnsi"/>
+          <w:sz w:val="32"/>
+          <w:szCs w:val="32"/>
+        </w:rPr>
+        <w:t>Pasquale, ragazzo di Salerno e amante di basket, vuole organizzare una partita ma non riesce a trovare componenti. Decide quindi di aprire HappyFields e di creare un evento al campo “</w:t>
+      </w:r>
+      <w:r>
+        <w:rPr>
+          <w:rFonts w:asciiTheme="majorHAnsi" w:hAnsiTheme="majorHAnsi" w:cstheme="majorHAnsi"/>
+          <w:sz w:val="32"/>
+          <w:szCs w:val="32"/>
+        </w:rPr>
+        <w:t>M. Jordan</w:t>
+      </w:r>
+      <w:r>
+        <w:rPr>
+          <w:rFonts w:asciiTheme="majorHAnsi" w:hAnsiTheme="majorHAnsi" w:cstheme="majorHAnsi"/>
+          <w:sz w:val="32"/>
+          <w:szCs w:val="32"/>
+        </w:rPr>
         <w:t>” alle ore 7 del giorno seguente.</w:t>
       </w:r>
     </w:p>
     <w:p>
       <w:pPr>
         <w:pStyle w:val="LO-normal"/>
-      </w:pPr>
-    </w:p>
-    <w:p>
-      <w:pPr>
-        <w:pStyle w:val="LO-normal"/>
-      </w:pPr>
-      <w:r>
-        <w:t>Scenario 4. Partecipare ad un evento</w:t>
-      </w:r>
-    </w:p>
-    <w:p>
-      <w:pPr>
-        <w:pStyle w:val="LO-normal"/>
-      </w:pPr>
-      <w:r>
-        <w:t xml:space="preserve">Gennaro, ragazzo di Salerno, ama giocare a basket e il fine settimana vorrebbe partecipare a una partita, decide di controllare sulla piattaforma happy </w:t>
-      </w:r>
-      <w:proofErr w:type="spellStart"/>
-      <w:r>
-        <w:t>fealds</w:t>
-      </w:r>
-      <w:proofErr w:type="spellEnd"/>
-      <w:r>
-        <w:t xml:space="preserve"> se ci sono già eventi aperti. Nota che  Pasquale, ha creato un evento per il sabato alle ore 7. Decide dunque di partecipare al suo evento</w:t>
-      </w:r>
-    </w:p>
-    <w:p>
-      <w:pPr>
-        <w:pStyle w:val="LO-normal"/>
-      </w:pPr>
-    </w:p>
-    <w:p>
-      <w:pPr>
-        <w:pStyle w:val="LO-normal"/>
-      </w:pPr>
-    </w:p>
-    <w:p>
-      <w:pPr>
-        <w:pStyle w:val="LO-normal"/>
-      </w:pPr>
-      <w:r>
-        <w:t>Scenario 5. Pagamento effettuato dal cliente e ricevuto dal gestore</w:t>
-      </w:r>
-    </w:p>
-    <w:p>
-      <w:pPr>
-        <w:pStyle w:val="LO-normal"/>
-      </w:pPr>
-    </w:p>
-    <w:p>
-      <w:pPr>
-        <w:pStyle w:val="LO-normal"/>
-      </w:pPr>
-      <w:r>
-        <w:t>Pasquale, una volta raggiunti i partecipanti necessari per l’organizzazione della partita che intende effettuare, procederà al pagamento della somma necessaria alla prenotazione del campo, si occuperà  in un secondo momento di riscuotere le somme di tutti gli altri partecipanti personalmente. Aldo, il gestore, riceverà una notifica di pagamento da parte di Pasquale e potrà così provvedere a bloccare il campo per l’orario scelto da Pasquale.</w:t>
-      </w:r>
-    </w:p>
-    <w:p>
-      <w:pPr>
-        <w:pStyle w:val="LO-normal"/>
-      </w:pPr>
-    </w:p>
-    <w:p>
-      <w:pPr>
-        <w:pStyle w:val="LO-normal"/>
-      </w:pPr>
-      <w:r>
-        <w:t>Scenario 6. Utente visualizza il calendario degli appuntamenti</w:t>
-      </w:r>
-    </w:p>
-    <w:p>
-      <w:pPr>
-        <w:pStyle w:val="LO-normal"/>
-      </w:pPr>
-    </w:p>
-    <w:p>
-      <w:pPr>
-        <w:pStyle w:val="LO-normal"/>
-      </w:pPr>
-      <w:r>
+        <w:rPr>
+          <w:rFonts w:asciiTheme="majorHAnsi" w:hAnsiTheme="majorHAnsi" w:cstheme="majorHAnsi"/>
+          <w:sz w:val="32"/>
+          <w:szCs w:val="32"/>
+        </w:rPr>
+      </w:pPr>
+    </w:p>
+    <w:p>
+      <w:pPr>
+        <w:pStyle w:val="LO-normal"/>
+        <w:rPr>
+          <w:rFonts w:asciiTheme="majorHAnsi" w:hAnsiTheme="majorHAnsi" w:cstheme="majorHAnsi"/>
+          <w:color w:val="00B0F0"/>
+          <w:sz w:val="32"/>
+          <w:szCs w:val="32"/>
+        </w:rPr>
+      </w:pPr>
+      <w:r>
+        <w:rPr>
+          <w:rFonts w:asciiTheme="majorHAnsi" w:hAnsiTheme="majorHAnsi" w:cstheme="majorHAnsi"/>
+          <w:color w:val="FF0000"/>
+          <w:sz w:val="32"/>
+          <w:szCs w:val="32"/>
+        </w:rPr>
+        <w:t>Scenario 4.</w:t>
+      </w:r>
+      <w:r>
+        <w:rPr>
+          <w:rFonts w:asciiTheme="majorHAnsi" w:hAnsiTheme="majorHAnsi" w:cstheme="majorHAnsi"/>
+          <w:sz w:val="32"/>
+          <w:szCs w:val="32"/>
+        </w:rPr>
+        <w:t xml:space="preserve"> </w:t>
+      </w:r>
+      <w:r>
+        <w:rPr>
+          <w:rFonts w:asciiTheme="majorHAnsi" w:hAnsiTheme="majorHAnsi" w:cstheme="majorHAnsi"/>
+          <w:color w:val="00B0F0"/>
+          <w:sz w:val="32"/>
+          <w:szCs w:val="32"/>
+        </w:rPr>
+        <w:t>Partecipare ad un evento</w:t>
+      </w:r>
+    </w:p>
+    <w:p>
+      <w:pPr>
+        <w:pStyle w:val="LO-normal"/>
+        <w:rPr>
+          <w:rFonts w:asciiTheme="majorHAnsi" w:hAnsiTheme="majorHAnsi" w:cstheme="majorHAnsi"/>
+          <w:sz w:val="32"/>
+          <w:szCs w:val="32"/>
+        </w:rPr>
+      </w:pPr>
+    </w:p>
+    <w:p>
+      <w:pPr>
+        <w:pStyle w:val="LO-normal"/>
+        <w:rPr>
+          <w:rFonts w:asciiTheme="majorHAnsi" w:hAnsiTheme="majorHAnsi" w:cstheme="majorHAnsi"/>
+          <w:sz w:val="32"/>
+          <w:szCs w:val="32"/>
+        </w:rPr>
+      </w:pPr>
+      <w:r>
+        <w:rPr>
+          <w:rFonts w:asciiTheme="majorHAnsi" w:hAnsiTheme="majorHAnsi" w:cstheme="majorHAnsi"/>
+          <w:sz w:val="32"/>
+          <w:szCs w:val="32"/>
+        </w:rPr>
+        <w:t>Gennaro, ragazzo di Salerno, ama giocare a basket e il fine settimana vorrebbe partecipare a una partita, decide di controllare sulla piattaforma</w:t>
+      </w:r>
+      <w:r>
+        <w:rPr>
+          <w:rFonts w:asciiTheme="majorHAnsi" w:hAnsiTheme="majorHAnsi" w:cstheme="majorHAnsi"/>
+          <w:sz w:val="32"/>
+          <w:szCs w:val="32"/>
+        </w:rPr>
+        <w:t xml:space="preserve"> HappyFields</w:t>
+      </w:r>
+      <w:r>
+        <w:rPr>
+          <w:rFonts w:asciiTheme="majorHAnsi" w:hAnsiTheme="majorHAnsi" w:cstheme="majorHAnsi"/>
+          <w:sz w:val="32"/>
+          <w:szCs w:val="32"/>
+        </w:rPr>
+        <w:t xml:space="preserve"> se ci sono già eventi aperti. Nota </w:t>
+      </w:r>
+      <w:r>
+        <w:rPr>
+          <w:rFonts w:asciiTheme="majorHAnsi" w:hAnsiTheme="majorHAnsi" w:cstheme="majorHAnsi"/>
+          <w:sz w:val="32"/>
+          <w:szCs w:val="32"/>
+        </w:rPr>
+        <w:t xml:space="preserve">che </w:t>
+      </w:r>
+      <w:r>
+        <w:rPr>
+          <w:rFonts w:asciiTheme="majorHAnsi" w:hAnsiTheme="majorHAnsi" w:cstheme="majorHAnsi"/>
+          <w:sz w:val="32"/>
+          <w:szCs w:val="32"/>
+        </w:rPr>
+        <w:lastRenderedPageBreak/>
+        <w:t>Pasquale</w:t>
+      </w:r>
+      <w:r>
+        <w:rPr>
+          <w:rFonts w:asciiTheme="majorHAnsi" w:hAnsiTheme="majorHAnsi" w:cstheme="majorHAnsi"/>
+          <w:sz w:val="32"/>
+          <w:szCs w:val="32"/>
+        </w:rPr>
+        <w:t>, ha creato un evento per il sabato alle ore 7. Decide dunque di partecipare al suo evento</w:t>
+      </w:r>
+    </w:p>
+    <w:p>
+      <w:pPr>
+        <w:pStyle w:val="LO-normal"/>
+        <w:rPr>
+          <w:rFonts w:asciiTheme="majorHAnsi" w:hAnsiTheme="majorHAnsi" w:cstheme="majorHAnsi"/>
+          <w:sz w:val="32"/>
+          <w:szCs w:val="32"/>
+        </w:rPr>
+      </w:pPr>
+    </w:p>
+    <w:p>
+      <w:pPr>
+        <w:pStyle w:val="LO-normal"/>
+        <w:rPr>
+          <w:rFonts w:asciiTheme="majorHAnsi" w:hAnsiTheme="majorHAnsi" w:cstheme="majorHAnsi"/>
+          <w:sz w:val="32"/>
+          <w:szCs w:val="32"/>
+        </w:rPr>
+      </w:pPr>
+    </w:p>
+    <w:p>
+      <w:pPr>
+        <w:pStyle w:val="LO-normal"/>
+        <w:rPr>
+          <w:rFonts w:asciiTheme="majorHAnsi" w:hAnsiTheme="majorHAnsi" w:cstheme="majorHAnsi"/>
+          <w:color w:val="00B0F0"/>
+          <w:sz w:val="32"/>
+          <w:szCs w:val="32"/>
+        </w:rPr>
+      </w:pPr>
+      <w:r>
+        <w:rPr>
+          <w:rFonts w:asciiTheme="majorHAnsi" w:hAnsiTheme="majorHAnsi" w:cstheme="majorHAnsi"/>
+          <w:color w:val="FF0000"/>
+          <w:sz w:val="32"/>
+          <w:szCs w:val="32"/>
+        </w:rPr>
+        <w:t>Scenario 5.</w:t>
+      </w:r>
+      <w:r>
+        <w:rPr>
+          <w:rFonts w:asciiTheme="majorHAnsi" w:hAnsiTheme="majorHAnsi" w:cstheme="majorHAnsi"/>
+          <w:sz w:val="32"/>
+          <w:szCs w:val="32"/>
+        </w:rPr>
+        <w:t xml:space="preserve"> </w:t>
+      </w:r>
+      <w:r>
+        <w:rPr>
+          <w:rFonts w:asciiTheme="majorHAnsi" w:hAnsiTheme="majorHAnsi" w:cstheme="majorHAnsi"/>
+          <w:color w:val="00B0F0"/>
+          <w:sz w:val="32"/>
+          <w:szCs w:val="32"/>
+        </w:rPr>
+        <w:t>Pagamento effettuato dal cliente e ricevuto dal gestore</w:t>
+      </w:r>
+    </w:p>
+    <w:p>
+      <w:pPr>
+        <w:pStyle w:val="LO-normal"/>
+        <w:rPr>
+          <w:rFonts w:asciiTheme="majorHAnsi" w:hAnsiTheme="majorHAnsi" w:cstheme="majorHAnsi"/>
+          <w:sz w:val="32"/>
+          <w:szCs w:val="32"/>
+        </w:rPr>
+      </w:pPr>
+    </w:p>
+    <w:p>
+      <w:pPr>
+        <w:pStyle w:val="LO-normal"/>
+        <w:rPr>
+          <w:rFonts w:asciiTheme="majorHAnsi" w:hAnsiTheme="majorHAnsi" w:cstheme="majorHAnsi"/>
+          <w:sz w:val="32"/>
+          <w:szCs w:val="32"/>
+        </w:rPr>
+      </w:pPr>
+      <w:r>
+        <w:rPr>
+          <w:rFonts w:asciiTheme="majorHAnsi" w:hAnsiTheme="majorHAnsi" w:cstheme="majorHAnsi"/>
+          <w:sz w:val="32"/>
+          <w:szCs w:val="32"/>
+        </w:rPr>
+        <w:t>Pasquale, una volta raggiunti i partecipanti necessari per l’organizzazione della partita che intende effettuare, procederà al pagamento della somma necessaria alla prenotazione del campo, si occuperà in un secondo momento di riscuotere le somme di tutti gli altri partecipanti personalmente. Aldo, il gestore, riceverà una notifica di pagamento da parte di Pasquale e potrà così provvedere a bloccare il campo per l’orario scelto da Pasquale.</w:t>
+      </w:r>
+    </w:p>
+    <w:p>
+      <w:pPr>
+        <w:pStyle w:val="LO-normal"/>
+        <w:rPr>
+          <w:rFonts w:asciiTheme="majorHAnsi" w:hAnsiTheme="majorHAnsi" w:cstheme="majorHAnsi"/>
+          <w:sz w:val="32"/>
+          <w:szCs w:val="32"/>
+        </w:rPr>
+      </w:pPr>
+    </w:p>
+    <w:p>
+      <w:pPr>
+        <w:pStyle w:val="LO-normal"/>
+        <w:rPr>
+          <w:rFonts w:asciiTheme="majorHAnsi" w:hAnsiTheme="majorHAnsi" w:cstheme="majorHAnsi"/>
+          <w:sz w:val="32"/>
+          <w:szCs w:val="32"/>
+        </w:rPr>
+      </w:pPr>
+      <w:r>
+        <w:rPr>
+          <w:rFonts w:asciiTheme="majorHAnsi" w:hAnsiTheme="majorHAnsi" w:cstheme="majorHAnsi"/>
+          <w:color w:val="FF0000"/>
+          <w:sz w:val="32"/>
+          <w:szCs w:val="32"/>
+        </w:rPr>
+        <w:t>Scenario 6.</w:t>
+      </w:r>
+      <w:r>
+        <w:rPr>
+          <w:rFonts w:asciiTheme="majorHAnsi" w:hAnsiTheme="majorHAnsi" w:cstheme="majorHAnsi"/>
+          <w:sz w:val="32"/>
+          <w:szCs w:val="32"/>
+        </w:rPr>
+        <w:t xml:space="preserve"> </w:t>
+      </w:r>
+      <w:r>
+        <w:rPr>
+          <w:rFonts w:asciiTheme="majorHAnsi" w:hAnsiTheme="majorHAnsi" w:cstheme="majorHAnsi"/>
+          <w:color w:val="00B0F0"/>
+          <w:sz w:val="32"/>
+          <w:szCs w:val="32"/>
+        </w:rPr>
+        <w:t>Utente visualizza il calendario degli appuntamenti</w:t>
+      </w:r>
+    </w:p>
+    <w:p>
+      <w:pPr>
+        <w:pStyle w:val="LO-normal"/>
+        <w:rPr>
+          <w:rFonts w:asciiTheme="majorHAnsi" w:hAnsiTheme="majorHAnsi" w:cstheme="majorHAnsi"/>
+          <w:sz w:val="32"/>
+          <w:szCs w:val="32"/>
+        </w:rPr>
+      </w:pPr>
+    </w:p>
+    <w:p>
+      <w:pPr>
+        <w:pStyle w:val="LO-normal"/>
+        <w:rPr>
+          <w:rFonts w:asciiTheme="majorHAnsi" w:hAnsiTheme="majorHAnsi" w:cstheme="majorHAnsi"/>
+          <w:sz w:val="32"/>
+          <w:szCs w:val="32"/>
+        </w:rPr>
+      </w:pPr>
+      <w:r>
+        <w:rPr>
+          <w:rFonts w:asciiTheme="majorHAnsi" w:hAnsiTheme="majorHAnsi" w:cstheme="majorHAnsi"/>
+          <w:sz w:val="32"/>
+          <w:szCs w:val="32"/>
+        </w:rPr>
         <w:t>Paolo è uno sportivo di livello agonistico e si ritrova quasi tutti i giorni a dover gareggiare in luoghi e ad orari sempre diversi. Accede quindi al suo calendario personale degli appuntamenti in modo da tenere traccia degli impegni di questa settimana, potrà in questo modo organizzare al meglio le sue attività.</w:t>
       </w:r>
     </w:p>
     <w:p>
       <w:pPr>
         <w:pStyle w:val="LO-normal"/>
-      </w:pPr>
-    </w:p>
-    <w:p>
-      <w:pPr>
-        <w:pStyle w:val="LO-normal"/>
-      </w:pPr>
-    </w:p>
-    <w:p>
-      <w:pPr>
-        <w:pStyle w:val="LO-normal"/>
-      </w:pPr>
-      <w:r>
-        <w:t>Scenario 7. Registrazione alla piattaforma</w:t>
-      </w:r>
-    </w:p>
-    <w:p>
-      <w:pPr>
-        <w:pStyle w:val="LO-normal"/>
-      </w:pPr>
-      <w:r>
-        <w:lastRenderedPageBreak/>
+        <w:rPr>
+          <w:rFonts w:asciiTheme="majorHAnsi" w:hAnsiTheme="majorHAnsi" w:cstheme="majorHAnsi"/>
+          <w:sz w:val="32"/>
+          <w:szCs w:val="32"/>
+        </w:rPr>
+      </w:pPr>
+    </w:p>
+    <w:p>
+      <w:pPr>
+        <w:pStyle w:val="LO-normal"/>
+        <w:rPr>
+          <w:rFonts w:asciiTheme="majorHAnsi" w:hAnsiTheme="majorHAnsi" w:cstheme="majorHAnsi"/>
+          <w:sz w:val="32"/>
+          <w:szCs w:val="32"/>
+        </w:rPr>
+      </w:pPr>
+    </w:p>
+    <w:p>
+      <w:pPr>
+        <w:pStyle w:val="LO-normal"/>
+        <w:rPr>
+          <w:rFonts w:asciiTheme="majorHAnsi" w:hAnsiTheme="majorHAnsi" w:cstheme="majorHAnsi"/>
+          <w:sz w:val="32"/>
+          <w:szCs w:val="32"/>
+        </w:rPr>
+      </w:pPr>
+      <w:r>
+        <w:rPr>
+          <w:rFonts w:asciiTheme="majorHAnsi" w:hAnsiTheme="majorHAnsi" w:cstheme="majorHAnsi"/>
+          <w:color w:val="FF0000"/>
+          <w:sz w:val="32"/>
+          <w:szCs w:val="32"/>
+        </w:rPr>
+        <w:t>Scenario 7.</w:t>
+      </w:r>
+      <w:r>
+        <w:rPr>
+          <w:rFonts w:asciiTheme="majorHAnsi" w:hAnsiTheme="majorHAnsi" w:cstheme="majorHAnsi"/>
+          <w:sz w:val="32"/>
+          <w:szCs w:val="32"/>
+        </w:rPr>
+        <w:t xml:space="preserve"> </w:t>
+      </w:r>
+      <w:r>
+        <w:rPr>
+          <w:rFonts w:asciiTheme="majorHAnsi" w:hAnsiTheme="majorHAnsi" w:cstheme="majorHAnsi"/>
+          <w:color w:val="00B0F0"/>
+          <w:sz w:val="32"/>
+          <w:szCs w:val="32"/>
+        </w:rPr>
+        <w:t>Registrazione alla piattaforma</w:t>
+      </w:r>
+    </w:p>
+    <w:p>
+      <w:pPr>
+        <w:pStyle w:val="LO-normal"/>
+        <w:rPr>
+          <w:rFonts w:asciiTheme="majorHAnsi" w:hAnsiTheme="majorHAnsi" w:cstheme="majorHAnsi"/>
+          <w:sz w:val="32"/>
+          <w:szCs w:val="32"/>
+        </w:rPr>
+      </w:pPr>
+      <w:r>
+        <w:rPr>
+          <w:rFonts w:asciiTheme="majorHAnsi" w:hAnsiTheme="majorHAnsi" w:cstheme="majorHAnsi"/>
+          <w:sz w:val="32"/>
+          <w:szCs w:val="32"/>
+        </w:rPr>
         <w:t xml:space="preserve">Valerio, ragazzo di Mercato San Severino, è un grande appassionato di Tennis. I suoi amici però non amano altrettanto questo sport e lui non riesce mai ad organizzare delle partite. Per soccombere al suo problema i suoi amici gli propongo happy fields. </w:t>
       </w:r>
     </w:p>
     <w:p>
       <w:pPr>
         <w:pStyle w:val="LO-normal"/>
-      </w:pPr>
-      <w:r>
-        <w:t>Valerio così decide di registrarsi alla piattaforma come utente, inserendo tutte  le informazioni, specificando il luogo dove vive e le sue preferenze in ambito sportivo.</w:t>
-      </w:r>
-    </w:p>
-    <w:p>
-      <w:pPr>
-        <w:pStyle w:val="LO-normal"/>
-      </w:pPr>
-    </w:p>
-    <w:p>
-      <w:pPr>
-        <w:pStyle w:val="LO-normal"/>
-      </w:pPr>
-      <w:r>
-        <w:t>Scenario 8. Area Utente</w:t>
-      </w:r>
-    </w:p>
-    <w:p>
-      <w:pPr>
-        <w:pStyle w:val="LO-normal"/>
-      </w:pPr>
-    </w:p>
-    <w:p>
-      <w:pPr>
-        <w:pStyle w:val="LO-normal"/>
-      </w:pPr>
-      <w:r>
-        <w:t xml:space="preserve">Pasquale, iscritto alla piattaforma </w:t>
-      </w:r>
-      <w:proofErr w:type="spellStart"/>
-      <w:r>
-        <w:t>HappyFields</w:t>
-      </w:r>
-      <w:proofErr w:type="spellEnd"/>
-      <w:r>
-        <w:t>, decide di accedere alla propria area utente per visionare le partite effettuate nell’ultimo mese, e nota di aver giocato molte più partite di calcio del mese precedente.</w:t>
-      </w:r>
-    </w:p>
-    <w:p>
-      <w:pPr>
-        <w:pStyle w:val="LO-normal"/>
-      </w:pPr>
-    </w:p>
-    <w:p>
-      <w:pPr>
-        <w:pStyle w:val="LO-normal"/>
-      </w:pPr>
-    </w:p>
-    <w:p>
-      <w:pPr>
-        <w:pStyle w:val="LO-normal"/>
-        <w:rPr>
-          <w:rFonts w:ascii="Consolas" w:hAnsi="Consolas" w:cs="Consolas"/>
-          <w:color w:val="24292F"/>
-          <w:sz w:val="24"/>
-          <w:szCs w:val="24"/>
+        <w:rPr>
+          <w:rFonts w:asciiTheme="majorHAnsi" w:hAnsiTheme="majorHAnsi" w:cstheme="majorHAnsi"/>
+          <w:sz w:val="32"/>
+          <w:szCs w:val="32"/>
+        </w:rPr>
+      </w:pPr>
+      <w:r>
+        <w:rPr>
+          <w:rFonts w:asciiTheme="majorHAnsi" w:hAnsiTheme="majorHAnsi" w:cstheme="majorHAnsi"/>
+          <w:sz w:val="32"/>
+          <w:szCs w:val="32"/>
+        </w:rPr>
+        <w:t xml:space="preserve">Valerio così decide di registrarsi alla piattaforma come utente, inserendo </w:t>
+      </w:r>
+      <w:proofErr w:type="gramStart"/>
+      <w:r>
+        <w:rPr>
+          <w:rFonts w:asciiTheme="majorHAnsi" w:hAnsiTheme="majorHAnsi" w:cstheme="majorHAnsi"/>
+          <w:sz w:val="32"/>
+          <w:szCs w:val="32"/>
+        </w:rPr>
+        <w:t>tutte  le</w:t>
+      </w:r>
+      <w:proofErr w:type="gramEnd"/>
+      <w:r>
+        <w:rPr>
+          <w:rFonts w:asciiTheme="majorHAnsi" w:hAnsiTheme="majorHAnsi" w:cstheme="majorHAnsi"/>
+          <w:sz w:val="32"/>
+          <w:szCs w:val="32"/>
+        </w:rPr>
+        <w:t xml:space="preserve"> informazioni, specificando il luogo dove vive e le sue preferenze in ambito sportivo.</w:t>
+      </w:r>
+    </w:p>
+    <w:p>
+      <w:pPr>
+        <w:pStyle w:val="LO-normal"/>
+        <w:rPr>
+          <w:rFonts w:asciiTheme="majorHAnsi" w:hAnsiTheme="majorHAnsi" w:cstheme="majorHAnsi"/>
+          <w:sz w:val="32"/>
+          <w:szCs w:val="32"/>
+        </w:rPr>
+      </w:pPr>
+    </w:p>
+    <w:p>
+      <w:pPr>
+        <w:pStyle w:val="LO-normal"/>
+        <w:rPr>
+          <w:rFonts w:asciiTheme="majorHAnsi" w:hAnsiTheme="majorHAnsi" w:cstheme="majorHAnsi"/>
+          <w:color w:val="00B0F0"/>
+          <w:sz w:val="32"/>
+          <w:szCs w:val="32"/>
+        </w:rPr>
+      </w:pPr>
+      <w:r>
+        <w:rPr>
+          <w:rFonts w:asciiTheme="majorHAnsi" w:hAnsiTheme="majorHAnsi" w:cstheme="majorHAnsi"/>
+          <w:color w:val="FF0000"/>
+          <w:sz w:val="32"/>
+          <w:szCs w:val="32"/>
+        </w:rPr>
+        <w:t>Scenario 8.</w:t>
+      </w:r>
+      <w:r>
+        <w:rPr>
+          <w:rFonts w:asciiTheme="majorHAnsi" w:hAnsiTheme="majorHAnsi" w:cstheme="majorHAnsi"/>
+          <w:sz w:val="32"/>
+          <w:szCs w:val="32"/>
+        </w:rPr>
+        <w:t xml:space="preserve"> </w:t>
+      </w:r>
+      <w:r>
+        <w:rPr>
+          <w:rFonts w:asciiTheme="majorHAnsi" w:hAnsiTheme="majorHAnsi" w:cstheme="majorHAnsi"/>
+          <w:color w:val="00B0F0"/>
+          <w:sz w:val="32"/>
+          <w:szCs w:val="32"/>
+        </w:rPr>
+        <w:t>Area Utente</w:t>
+      </w:r>
+    </w:p>
+    <w:p>
+      <w:pPr>
+        <w:pStyle w:val="LO-normal"/>
+        <w:rPr>
+          <w:rFonts w:asciiTheme="majorHAnsi" w:hAnsiTheme="majorHAnsi" w:cstheme="majorHAnsi"/>
+          <w:sz w:val="32"/>
+          <w:szCs w:val="32"/>
+        </w:rPr>
+      </w:pPr>
+    </w:p>
+    <w:p>
+      <w:pPr>
+        <w:pStyle w:val="LO-normal"/>
+        <w:rPr>
+          <w:rFonts w:asciiTheme="majorHAnsi" w:hAnsiTheme="majorHAnsi" w:cstheme="majorHAnsi"/>
+          <w:sz w:val="32"/>
+          <w:szCs w:val="32"/>
+        </w:rPr>
+      </w:pPr>
+      <w:r>
+        <w:rPr>
+          <w:rFonts w:asciiTheme="majorHAnsi" w:hAnsiTheme="majorHAnsi" w:cstheme="majorHAnsi"/>
+          <w:sz w:val="32"/>
+          <w:szCs w:val="32"/>
+        </w:rPr>
+        <w:t>Pasquale, iscritto alla piattaforma HappyFields, decide di accedere alla propria area utente per visionare le partite effettuate nell’ultimo mese, e nota di aver giocato molte più partite di calcio del mese precedente.</w:t>
+      </w:r>
+    </w:p>
+    <w:p>
+      <w:pPr>
+        <w:pStyle w:val="LO-normal"/>
+        <w:rPr>
+          <w:rFonts w:asciiTheme="majorHAnsi" w:hAnsiTheme="majorHAnsi" w:cstheme="majorHAnsi"/>
+          <w:sz w:val="32"/>
+          <w:szCs w:val="32"/>
+        </w:rPr>
+      </w:pPr>
+    </w:p>
+    <w:p>
+      <w:pPr>
+        <w:pStyle w:val="LO-normal"/>
+        <w:rPr>
+          <w:rFonts w:asciiTheme="majorHAnsi" w:hAnsiTheme="majorHAnsi" w:cstheme="majorHAnsi"/>
+          <w:sz w:val="32"/>
+          <w:szCs w:val="32"/>
+        </w:rPr>
+      </w:pPr>
+    </w:p>
+    <w:p>
+      <w:pPr>
+        <w:pStyle w:val="LO-normal"/>
+        <w:rPr>
+          <w:rFonts w:asciiTheme="majorHAnsi" w:hAnsiTheme="majorHAnsi" w:cstheme="majorHAnsi"/>
+          <w:color w:val="00B0F0"/>
+          <w:sz w:val="32"/>
+          <w:szCs w:val="32"/>
           <w:shd w:val="clear" w:color="auto" w:fill="FFFFFF"/>
         </w:rPr>
       </w:pPr>
       <w:r>
-        <w:t xml:space="preserve">Scenario 9. </w:t>
-      </w:r>
-      <w:r>
-        <w:rPr>
-          <w:rFonts w:ascii="Consolas" w:hAnsi="Consolas" w:cs="Consolas"/>
-          <w:color w:val="24292F"/>
-          <w:sz w:val="24"/>
-          <w:szCs w:val="24"/>
+        <w:rPr>
+          <w:rFonts w:asciiTheme="majorHAnsi" w:hAnsiTheme="majorHAnsi" w:cstheme="majorHAnsi"/>
+          <w:color w:val="FF0000"/>
+          <w:sz w:val="32"/>
+          <w:szCs w:val="32"/>
+        </w:rPr>
+        <w:t>Scenario 9.</w:t>
+      </w:r>
+      <w:r>
+        <w:rPr>
+          <w:rFonts w:asciiTheme="majorHAnsi" w:hAnsiTheme="majorHAnsi" w:cstheme="majorHAnsi"/>
+          <w:sz w:val="32"/>
+          <w:szCs w:val="32"/>
+        </w:rPr>
+        <w:t xml:space="preserve"> </w:t>
+      </w:r>
+      <w:r>
+        <w:rPr>
+          <w:rFonts w:asciiTheme="majorHAnsi" w:hAnsiTheme="majorHAnsi" w:cstheme="majorHAnsi"/>
+          <w:color w:val="00B0F0"/>
+          <w:sz w:val="32"/>
+          <w:szCs w:val="32"/>
           <w:shd w:val="clear" w:color="auto" w:fill="FFFFFF"/>
         </w:rPr>
         <w:t>Utente ricerca campi su base oraria e di disponibilità</w:t>
@@ -316,48 +837,148 @@
     <w:p>
       <w:pPr>
         <w:pStyle w:val="LO-normal"/>
-      </w:pPr>
-      <w:r>
+        <w:rPr>
+          <w:rFonts w:asciiTheme="majorHAnsi" w:hAnsiTheme="majorHAnsi" w:cstheme="majorHAnsi"/>
+          <w:color w:val="00B0F0"/>
+          <w:sz w:val="32"/>
+          <w:szCs w:val="32"/>
+          <w:shd w:val="clear" w:color="auto" w:fill="FFFFFF"/>
+        </w:rPr>
+      </w:pPr>
+    </w:p>
+    <w:p>
+      <w:pPr>
+        <w:pStyle w:val="LO-normal"/>
+        <w:rPr>
+          <w:rFonts w:asciiTheme="majorHAnsi" w:hAnsiTheme="majorHAnsi" w:cstheme="majorHAnsi"/>
+          <w:sz w:val="32"/>
+          <w:szCs w:val="32"/>
+        </w:rPr>
+      </w:pPr>
+      <w:r>
+        <w:rPr>
+          <w:rFonts w:asciiTheme="majorHAnsi" w:hAnsiTheme="majorHAnsi" w:cstheme="majorHAnsi"/>
+          <w:sz w:val="32"/>
+          <w:szCs w:val="32"/>
+        </w:rPr>
         <w:t xml:space="preserve">Pasquale vuole prenotare un campo di basket con i suoi 4 amici, per loro va bene qualsiasi giorno </w:t>
       </w:r>
-      <w:proofErr w:type="spellStart"/>
-      <w:r>
-        <w:t>purchè</w:t>
-      </w:r>
-      <w:proofErr w:type="spellEnd"/>
-      <w:r>
-        <w:t xml:space="preserve"> sia dalle 18.30 in poi, quindi Pasquale decide</w:t>
-      </w:r>
-    </w:p>
-    <w:p>
-      <w:pPr>
-        <w:pStyle w:val="LO-normal"/>
-      </w:pPr>
-      <w:r>
-        <w:t>di effettuare la ricerca dei campi attraverso la fascia orario assicurandosi che il campetto dia disponibilità per lui e i suoi 4 amici dato che alcuni</w:t>
-      </w:r>
-    </w:p>
-    <w:p>
-      <w:pPr>
-        <w:pStyle w:val="LO-normal"/>
-      </w:pPr>
-      <w:r>
+      <w:r>
+        <w:rPr>
+          <w:rFonts w:asciiTheme="majorHAnsi" w:hAnsiTheme="majorHAnsi" w:cstheme="majorHAnsi"/>
+          <w:sz w:val="32"/>
+          <w:szCs w:val="32"/>
+        </w:rPr>
+        <w:t>purché</w:t>
+      </w:r>
+      <w:r>
+        <w:rPr>
+          <w:rFonts w:asciiTheme="majorHAnsi" w:hAnsiTheme="majorHAnsi" w:cstheme="majorHAnsi"/>
+          <w:sz w:val="32"/>
+          <w:szCs w:val="32"/>
+        </w:rPr>
+        <w:t xml:space="preserve"> sia dalle 18.30 in </w:t>
+      </w:r>
+      <w:r>
+        <w:rPr>
+          <w:rFonts w:asciiTheme="majorHAnsi" w:hAnsiTheme="majorHAnsi" w:cstheme="majorHAnsi"/>
+          <w:sz w:val="32"/>
+          <w:szCs w:val="32"/>
+        </w:rPr>
+        <w:t>poi; quindi,</w:t>
+      </w:r>
+      <w:r>
+        <w:rPr>
+          <w:rFonts w:asciiTheme="majorHAnsi" w:hAnsiTheme="majorHAnsi" w:cstheme="majorHAnsi"/>
+          <w:sz w:val="32"/>
+          <w:szCs w:val="32"/>
+        </w:rPr>
+        <w:t xml:space="preserve"> Pasquale decide</w:t>
+      </w:r>
+    </w:p>
+    <w:p>
+      <w:pPr>
+        <w:pStyle w:val="LO-normal"/>
+        <w:rPr>
+          <w:rFonts w:asciiTheme="majorHAnsi" w:hAnsiTheme="majorHAnsi" w:cstheme="majorHAnsi"/>
+          <w:sz w:val="32"/>
+          <w:szCs w:val="32"/>
+        </w:rPr>
+      </w:pPr>
+      <w:r>
+        <w:rPr>
+          <w:rFonts w:asciiTheme="majorHAnsi" w:hAnsiTheme="majorHAnsi" w:cstheme="majorHAnsi"/>
+          <w:sz w:val="32"/>
+          <w:szCs w:val="32"/>
+        </w:rPr>
+        <w:t xml:space="preserve">di effettuare la ricerca dei campi attraverso la fascia orario assicurandosi che il campetto dia disponibilità per lui e i suoi </w:t>
+      </w:r>
+      <w:proofErr w:type="gramStart"/>
+      <w:r>
+        <w:rPr>
+          <w:rFonts w:asciiTheme="majorHAnsi" w:hAnsiTheme="majorHAnsi" w:cstheme="majorHAnsi"/>
+          <w:sz w:val="32"/>
+          <w:szCs w:val="32"/>
+        </w:rPr>
+        <w:t>4</w:t>
+      </w:r>
+      <w:proofErr w:type="gramEnd"/>
+      <w:r>
+        <w:rPr>
+          <w:rFonts w:asciiTheme="majorHAnsi" w:hAnsiTheme="majorHAnsi" w:cstheme="majorHAnsi"/>
+          <w:sz w:val="32"/>
+          <w:szCs w:val="32"/>
+        </w:rPr>
+        <w:t xml:space="preserve"> amici dato che alcuni</w:t>
+      </w:r>
+    </w:p>
+    <w:p>
+      <w:pPr>
+        <w:pStyle w:val="LO-normal"/>
+        <w:rPr>
+          <w:rFonts w:asciiTheme="majorHAnsi" w:hAnsiTheme="majorHAnsi" w:cstheme="majorHAnsi"/>
+          <w:sz w:val="32"/>
+          <w:szCs w:val="32"/>
+        </w:rPr>
+      </w:pPr>
+      <w:r>
+        <w:rPr>
+          <w:rFonts w:asciiTheme="majorHAnsi" w:hAnsiTheme="majorHAnsi" w:cstheme="majorHAnsi"/>
+          <w:sz w:val="32"/>
+          <w:szCs w:val="32"/>
+        </w:rPr>
         <w:t>campetti sono quasi già pieni. Pasquale riesce a prenotare velocemente grazie alle ricerche un campetto per mercoledì alle 19.45.</w:t>
       </w:r>
     </w:p>
     <w:p>
       <w:pPr>
         <w:pStyle w:val="LO-normal"/>
-      </w:pPr>
-    </w:p>
-    <w:p>
-      <w:pPr>
-        <w:pStyle w:val="LO-normal"/>
-      </w:pPr>
-    </w:p>
-    <w:p>
-      <w:pPr>
-        <w:pStyle w:val="LO-normal"/>
+        <w:rPr>
+          <w:rFonts w:asciiTheme="majorHAnsi" w:hAnsiTheme="majorHAnsi" w:cstheme="majorHAnsi"/>
+          <w:sz w:val="32"/>
+          <w:szCs w:val="32"/>
+        </w:rPr>
+      </w:pPr>
+    </w:p>
+    <w:p>
+      <w:pPr>
+        <w:pStyle w:val="LO-normal"/>
+        <w:rPr>
+          <w:rFonts w:asciiTheme="majorHAnsi" w:hAnsiTheme="majorHAnsi" w:cstheme="majorHAnsi"/>
+          <w:sz w:val="32"/>
+          <w:szCs w:val="32"/>
+        </w:rPr>
+      </w:pPr>
+    </w:p>
+    <w:p>
+      <w:pPr>
+        <w:pStyle w:val="LO-normal"/>
+        <w:rPr>
+          <w:rFonts w:asciiTheme="majorHAnsi" w:hAnsiTheme="majorHAnsi" w:cstheme="majorHAnsi"/>
+          <w:color w:val="FFC000"/>
+          <w:sz w:val="32"/>
+          <w:szCs w:val="32"/>
+        </w:rPr>
       </w:pPr>
     </w:p>
     <w:sectPr>

</xml_diff>